<commit_message>
Revisão nos CSU, #25.
</commit_message>
<xml_diff>
--- a/Requisitos/CSU03-Manter Residente.docx
+++ b/Requisitos/CSU03-Manter Residente.docx
@@ -688,6 +688,12 @@
         <w:rPr>
           <w:b w:val="0"/>
         </w:rPr>
+        <w:t>r</w:t>
+      </w:r>
+      <w:r>
+        <w:rPr>
+          <w:b w:val="0"/>
+        </w:rPr>
         <w:t xml:space="preserve"> Novo </w:t>
       </w:r>
       <w:r>
@@ -2420,7 +2426,13 @@
         <w:rPr>
           <w:b w:val="0"/>
         </w:rPr>
-        <w:t>Alteração</w:t>
+        <w:t>Altera</w:t>
+      </w:r>
+      <w:r>
+        <w:rPr>
+          <w:b w:val="0"/>
+        </w:rPr>
+        <w:t>r</w:t>
       </w:r>
       <w:r>
         <w:rPr>
@@ -2608,6 +2620,7 @@
             </w:r>
             <w:r>
               <w:rPr>
+                <w:color w:val="FF0000"/>
                 <w:sz w:val="28"/>
               </w:rPr>
               <w:t>Tela 05</w:t>
@@ -2686,7 +2699,6 @@
               </w:rPr>
               <w:t xml:space="preserve">dos </w:t>
             </w:r>
-            <w:proofErr w:type="gramStart"/>
             <w:r>
               <w:rPr>
                 <w:sz w:val="28"/>
@@ -2710,7 +2722,6 @@
               </w:rPr>
               <w:t>Residente</w:t>
             </w:r>
-            <w:proofErr w:type="gramEnd"/>
             <w:r>
               <w:rPr>
                 <w:sz w:val="28"/>
@@ -3135,11 +3146,9 @@
             <w:pPr>
               <w:jc w:val="center"/>
             </w:pPr>
-            <w:proofErr w:type="spellStart"/>
             <w:r>
               <w:t>Jonatha</w:t>
             </w:r>
-            <w:proofErr w:type="spellEnd"/>
           </w:p>
         </w:tc>
         <w:tc>
@@ -3195,7 +3204,19 @@
               <w:jc w:val="center"/>
             </w:pPr>
             <w:r>
-              <w:t xml:space="preserve">Criou as seções Alterar, Remover e Consultar </w:t>
+              <w:t>Cri</w:t>
+            </w:r>
+            <w:r>
+              <w:t>ação</w:t>
+            </w:r>
+            <w:r>
+              <w:t xml:space="preserve"> </w:t>
+            </w:r>
+            <w:r>
+              <w:t>d</w:t>
+            </w:r>
+            <w:r>
+              <w:t xml:space="preserve">as seções Alterar, Remover e Consultar </w:t>
             </w:r>
             <w:r>
               <w:t>Residente</w:t>

</xml_diff>

<commit_message>
Atualizações no banco e em Requisitos/CSU04-Manter Cuidado.docx.
</commit_message>
<xml_diff>
--- a/Requisitos/CSU03-Manter Residente.docx
+++ b/Requisitos/CSU03-Manter Residente.docx
@@ -1402,14 +1402,7 @@
                 <w:sz w:val="28"/>
                 <w:szCs w:val="28"/>
               </w:rPr>
-              <w:t xml:space="preserve"> </w:t>
-            </w:r>
-            <w:r>
-              <w:rPr>
-                <w:sz w:val="28"/>
-                <w:szCs w:val="28"/>
-              </w:rPr>
-              <w:t>(</w:t>
+              <w:t xml:space="preserve"> (</w:t>
             </w:r>
             <w:r>
               <w:rPr>
@@ -2228,23 +2221,7 @@
                 <w:sz w:val="28"/>
                 <w:szCs w:val="28"/>
               </w:rPr>
-              <w:t>Tela 0</w:t>
-            </w:r>
-            <w:r>
-              <w:rPr>
-                <w:color w:val="FF0000"/>
-                <w:sz w:val="28"/>
-                <w:szCs w:val="28"/>
-              </w:rPr>
-              <w:t>6</w:t>
-            </w:r>
-            <w:r>
-              <w:rPr>
-                <w:color w:val="FF0000"/>
-                <w:sz w:val="28"/>
-                <w:szCs w:val="28"/>
-              </w:rPr>
-              <w:t>00</w:t>
+              <w:t>Tela 0600</w:t>
             </w:r>
             <w:r>
               <w:rPr>
@@ -2326,13 +2303,7 @@
               <w:rPr>
                 <w:sz w:val="28"/>
               </w:rPr>
-              <w:t xml:space="preserve"> </w:t>
-            </w:r>
-            <w:r>
-              <w:rPr>
-                <w:sz w:val="28"/>
-              </w:rPr>
-              <w:t>(</w:t>
+              <w:t xml:space="preserve"> (</w:t>
             </w:r>
             <w:r>
               <w:rPr>
@@ -2651,13 +2622,7 @@
               <w:rPr>
                 <w:sz w:val="28"/>
               </w:rPr>
-              <w:t xml:space="preserve"> </w:t>
-            </w:r>
-            <w:r>
-              <w:rPr>
-                <w:sz w:val="28"/>
-              </w:rPr>
-              <w:t>(</w:t>
+              <w:t xml:space="preserve"> (</w:t>
             </w:r>
             <w:r>
               <w:rPr>
@@ -2969,14 +2934,7 @@
                 <w:sz w:val="28"/>
                 <w:szCs w:val="28"/>
               </w:rPr>
-              <w:t xml:space="preserve">  </w:t>
-            </w:r>
-            <w:r>
-              <w:rPr>
-                <w:sz w:val="28"/>
-                <w:szCs w:val="28"/>
-              </w:rPr>
-              <w:t>(</w:t>
+              <w:t xml:space="preserve">  (</w:t>
             </w:r>
             <w:r>
               <w:rPr>
@@ -3027,6 +2985,44 @@
               </w:rPr>
               <w:t>informa alterações e submete dados para o sistema.</w:t>
             </w:r>
+            <w:r>
+              <w:rPr>
+                <w:sz w:val="28"/>
+                <w:szCs w:val="28"/>
+              </w:rPr>
+              <w:t xml:space="preserve"> (</w:t>
+            </w:r>
+            <w:r>
+              <w:rPr>
+                <w:color w:val="FF0000"/>
+                <w:sz w:val="28"/>
+                <w:szCs w:val="28"/>
+              </w:rPr>
+              <w:t>Tela 0</w:t>
+            </w:r>
+            <w:r>
+              <w:rPr>
+                <w:color w:val="FF0000"/>
+                <w:sz w:val="28"/>
+                <w:szCs w:val="28"/>
+              </w:rPr>
+              <w:t>4</w:t>
+            </w:r>
+            <w:r>
+              <w:rPr>
+                <w:color w:val="FF0000"/>
+                <w:sz w:val="28"/>
+                <w:szCs w:val="28"/>
+              </w:rPr>
+              <w:t>00</w:t>
+            </w:r>
+            <w:r>
+              <w:rPr>
+                <w:sz w:val="28"/>
+                <w:szCs w:val="28"/>
+              </w:rPr>
+              <w:t>)</w:t>
+            </w:r>
           </w:p>
           <w:p>
             <w:pPr>
@@ -3054,6 +3050,7 @@
               </w:rPr>
               <w:t xml:space="preserve">dos </w:t>
             </w:r>
+            <w:proofErr w:type="gramStart"/>
             <w:r>
               <w:rPr>
                 <w:sz w:val="28"/>
@@ -3077,6 +3074,7 @@
               </w:rPr>
               <w:t>Residente</w:t>
             </w:r>
+            <w:proofErr w:type="gramEnd"/>
             <w:r>
               <w:rPr>
                 <w:sz w:val="28"/>
@@ -3351,14 +3349,7 @@
                 <w:sz w:val="28"/>
                 <w:szCs w:val="28"/>
               </w:rPr>
-              <w:t xml:space="preserve"> </w:t>
-            </w:r>
-            <w:r>
-              <w:rPr>
-                <w:sz w:val="28"/>
-                <w:szCs w:val="28"/>
-              </w:rPr>
-              <w:t>(</w:t>
+              <w:t xml:space="preserve"> (</w:t>
             </w:r>
             <w:r>
               <w:rPr>

</xml_diff>